<commit_message>
commit animation selec 1,2,3 firsttime
</commit_message>
<xml_diff>
--- a/Assest/Text.docx
+++ b/Assest/Text.docx
@@ -340,8 +340,6 @@
         </w:rPr>
         <w:t>Để lưu giữ những điều quý giá ấy, chúng tôi mong muốn lắng nghe cảm nhận của bạn – dù bạn là người con xứ Huế hay chỉ một lần ghé thăm.</w:t>
       </w:r>
-      <w:bookmarkStart w:id="0" w:name="_GoBack"/>
-      <w:bookmarkEnd w:id="0"/>
     </w:p>
     <w:p>
       <w:pPr>
@@ -537,14 +535,10 @@
           <w:rStyle w:val="oypena"/>
           <w:color w:val="000000"/>
         </w:rPr>
-        <w:t>Âm nhạc trang nghiêm của triều Nguyễn, biểu diễn trong lễ nghi, mang giá trị văn hóa đặc sắc.</w:t>
-      </w:r>
-      <w:r>
-        <w:rPr>
-          <w:lang w:val="vi-VN"/>
-        </w:rPr>
-        <w:t>Ca Huế trên sông Hương biểu diễn mỗi tối trên thuyền rồng, kết hợp đàn tranh, hát chầu văn, dân ca.</w:t>
-      </w:r>
+        <w:t>Âm nhạc trang nghiêm của triều Nguyễn, biểu diễn trong lễ nghi, mang giá trị văn hóa đặc sắc</w:t>
+      </w:r>
+      <w:bookmarkStart w:id="0" w:name="_GoBack"/>
+      <w:bookmarkEnd w:id="0"/>
     </w:p>
     <w:p>
       <w:pPr>

</xml_diff>